<commit_message>
Massive explosion on player hit
</commit_message>
<xml_diff>
--- a/changelog.docx
+++ b/changelog.docx
@@ -8,15 +8,40 @@
           <w:lang w:val="en-US"/>
         </w:rPr>
       </w:pPr>
+      <w:proofErr w:type="spellStart"/>
       <w:r>
         <w:rPr>
           <w:lang w:val="en-US"/>
         </w:rPr>
-        <w:t>Blauwe achtergrond</w:t>
+        <w:t>Changelog</w:t>
+      </w:r>
+      <w:proofErr w:type="spellEnd"/>
+    </w:p>
+    <w:p>
+      <w:pPr>
+        <w:pStyle w:val="ListParagraph"/>
+        <w:numPr>
+          <w:ilvl w:val="0"/>
+          <w:numId w:val="1"/>
+        </w:numPr>
+        <w:rPr>
+          <w:lang w:val="en-US"/>
+        </w:rPr>
+      </w:pPr>
+      <w:r>
+        <w:rPr>
+          <w:lang w:val="en-US"/>
+        </w:rPr>
+        <w:t>Playing field with boundaries</w:t>
       </w:r>
     </w:p>
     <w:p>
       <w:pPr>
+        <w:pStyle w:val="ListParagraph"/>
+        <w:numPr>
+          <w:ilvl w:val="0"/>
+          <w:numId w:val="1"/>
+        </w:numPr>
         <w:rPr>
           <w:lang w:val="en-US"/>
         </w:rPr>
@@ -25,29 +50,16 @@
         <w:rPr>
           <w:lang w:val="en-US"/>
         </w:rPr>
-        <w:t>Randomly gen</w:t>
-      </w:r>
-      <w:r>
-        <w:rPr>
-          <w:lang w:val="en-US"/>
-        </w:rPr>
-        <w:t>e</w:t>
-      </w:r>
-      <w:r>
-        <w:rPr>
-          <w:lang w:val="en-US"/>
-        </w:rPr>
-        <w:t xml:space="preserve">rate position and depth of </w:t>
-      </w:r>
-      <w:r>
-        <w:rPr>
-          <w:lang w:val="en-US"/>
-        </w:rPr>
-        <w:t>stars.</w:t>
+        <w:t>Player and enemy sprites</w:t>
       </w:r>
     </w:p>
     <w:p>
       <w:pPr>
+        <w:pStyle w:val="ListParagraph"/>
+        <w:numPr>
+          <w:ilvl w:val="0"/>
+          <w:numId w:val="1"/>
+        </w:numPr>
         <w:rPr>
           <w:lang w:val="en-US"/>
         </w:rPr>
@@ -56,8 +68,128 @@
         <w:rPr>
           <w:lang w:val="en-US"/>
         </w:rPr>
-        <w:t>Fancy spaceship sprite for the player.</w:t>
+        <w:t>Camera that follows the player</w:t>
       </w:r>
+    </w:p>
+    <w:p>
+      <w:pPr>
+        <w:pStyle w:val="ListParagraph"/>
+        <w:numPr>
+          <w:ilvl w:val="0"/>
+          <w:numId w:val="1"/>
+        </w:numPr>
+        <w:rPr>
+          <w:lang w:val="en-US"/>
+        </w:rPr>
+      </w:pPr>
+      <w:r>
+        <w:rPr>
+          <w:lang w:val="en-US"/>
+        </w:rPr>
+        <w:t>Player lives</w:t>
+      </w:r>
+    </w:p>
+    <w:p>
+      <w:pPr>
+        <w:pStyle w:val="ListParagraph"/>
+        <w:numPr>
+          <w:ilvl w:val="0"/>
+          <w:numId w:val="1"/>
+        </w:numPr>
+        <w:rPr>
+          <w:lang w:val="en-US"/>
+        </w:rPr>
+      </w:pPr>
+      <w:r>
+        <w:rPr>
+          <w:lang w:val="en-US"/>
+        </w:rPr>
+        <w:t>Ship physics (semi-Newtonian)</w:t>
+      </w:r>
+    </w:p>
+    <w:p>
+      <w:pPr>
+        <w:pStyle w:val="ListParagraph"/>
+        <w:numPr>
+          <w:ilvl w:val="0"/>
+          <w:numId w:val="1"/>
+        </w:numPr>
+        <w:rPr>
+          <w:lang w:val="en-US"/>
+        </w:rPr>
+      </w:pPr>
+      <w:r>
+        <w:rPr>
+          <w:lang w:val="en-US"/>
+        </w:rPr>
+        <w:t>Randomly generated star background with parallax</w:t>
+      </w:r>
+    </w:p>
+    <w:p>
+      <w:pPr>
+        <w:pStyle w:val="ListParagraph"/>
+        <w:numPr>
+          <w:ilvl w:val="0"/>
+          <w:numId w:val="1"/>
+        </w:numPr>
+        <w:rPr>
+          <w:lang w:val="en-US"/>
+        </w:rPr>
+      </w:pPr>
+      <w:r>
+        <w:rPr>
+          <w:lang w:val="en-US"/>
+        </w:rPr>
+        <w:t>Kamikaze enemy that follows the player</w:t>
+      </w:r>
+    </w:p>
+    <w:p>
+      <w:pPr>
+        <w:pStyle w:val="ListParagraph"/>
+        <w:numPr>
+          <w:ilvl w:val="0"/>
+          <w:numId w:val="1"/>
+        </w:numPr>
+        <w:rPr>
+          <w:lang w:val="en-US"/>
+        </w:rPr>
+      </w:pPr>
+      <w:r>
+        <w:rPr>
+          <w:lang w:val="en-US"/>
+        </w:rPr>
+        <w:t>Exhaust and explosion particles</w:t>
+      </w:r>
+    </w:p>
+    <w:p>
+      <w:pPr>
+        <w:pStyle w:val="ListParagraph"/>
+        <w:numPr>
+          <w:ilvl w:val="0"/>
+          <w:numId w:val="1"/>
+        </w:numPr>
+        <w:rPr>
+          <w:lang w:val="en-US"/>
+        </w:rPr>
+      </w:pPr>
+      <w:r>
+        <w:rPr>
+          <w:lang w:val="en-US"/>
+        </w:rPr>
+        <w:t>Temporary player invulnerability when hit by a ship</w:t>
+      </w:r>
+    </w:p>
+    <w:p>
+      <w:pPr>
+        <w:pStyle w:val="ListParagraph"/>
+        <w:numPr>
+          <w:ilvl w:val="0"/>
+          <w:numId w:val="1"/>
+        </w:numPr>
+        <w:rPr>
+          <w:lang w:val="en-US"/>
+        </w:rPr>
+      </w:pPr>
       <w:bookmarkStart w:id="0" w:name="_GoBack"/>
       <w:bookmarkEnd w:id="0"/>
     </w:p>
@@ -69,6 +201,127 @@
     </w:sectPr>
   </w:body>
 </w:document>
+</file>
+
+<file path=word/numbering.xml><?xml version="1.0" encoding="utf-8"?>
+<w:numbering xmlns:wpc="http://schemas.microsoft.com/office/word/2010/wordprocessingCanvas" xmlns:mc="http://schemas.openxmlformats.org/markup-compatibility/2006" xmlns:o="urn:schemas-microsoft-com:office:office" xmlns:r="http://schemas.openxmlformats.org/officeDocument/2006/relationships" xmlns:m="http://schemas.openxmlformats.org/officeDocument/2006/math" xmlns:v="urn:schemas-microsoft-com:vml" xmlns:wp14="http://schemas.microsoft.com/office/word/2010/wordprocessingDrawing" xmlns:wp="http://schemas.openxmlformats.org/drawingml/2006/wordprocessingDrawing" xmlns:w10="urn:schemas-microsoft-com:office:word" xmlns:w="http://schemas.openxmlformats.org/wordprocessingml/2006/main" xmlns:w14="http://schemas.microsoft.com/office/word/2010/wordml" xmlns:wpg="http://schemas.microsoft.com/office/word/2010/wordprocessingGroup" xmlns:wpi="http://schemas.microsoft.com/office/word/2010/wordprocessingInk" xmlns:wne="http://schemas.microsoft.com/office/word/2006/wordml" xmlns:wps="http://schemas.microsoft.com/office/word/2010/wordprocessingShape" mc:Ignorable="w14 wp14">
+  <w:abstractNum w:abstractNumId="0">
+    <w:nsid w:val="0A81212C"/>
+    <w:multiLevelType w:val="hybridMultilevel"/>
+    <w:tmpl w:val="B9C072A6"/>
+    <w:lvl w:ilvl="0" w:tplc="04130001">
+      <w:start w:val="1"/>
+      <w:numFmt w:val="bullet"/>
+      <w:lvlText w:val=""/>
+      <w:lvlJc w:val="left"/>
+      <w:pPr>
+        <w:ind w:left="720" w:hanging="360"/>
+      </w:pPr>
+      <w:rPr>
+        <w:rFonts w:ascii="Symbol" w:hAnsi="Symbol" w:hint="default"/>
+      </w:rPr>
+    </w:lvl>
+    <w:lvl w:ilvl="1" w:tplc="04130003" w:tentative="1">
+      <w:start w:val="1"/>
+      <w:numFmt w:val="bullet"/>
+      <w:lvlText w:val="o"/>
+      <w:lvlJc w:val="left"/>
+      <w:pPr>
+        <w:ind w:left="1440" w:hanging="360"/>
+      </w:pPr>
+      <w:rPr>
+        <w:rFonts w:ascii="Courier New" w:hAnsi="Courier New" w:cs="Courier New" w:hint="default"/>
+      </w:rPr>
+    </w:lvl>
+    <w:lvl w:ilvl="2" w:tplc="04130005" w:tentative="1">
+      <w:start w:val="1"/>
+      <w:numFmt w:val="bullet"/>
+      <w:lvlText w:val=""/>
+      <w:lvlJc w:val="left"/>
+      <w:pPr>
+        <w:ind w:left="2160" w:hanging="360"/>
+      </w:pPr>
+      <w:rPr>
+        <w:rFonts w:ascii="Wingdings" w:hAnsi="Wingdings" w:hint="default"/>
+      </w:rPr>
+    </w:lvl>
+    <w:lvl w:ilvl="3" w:tplc="04130001" w:tentative="1">
+      <w:start w:val="1"/>
+      <w:numFmt w:val="bullet"/>
+      <w:lvlText w:val=""/>
+      <w:lvlJc w:val="left"/>
+      <w:pPr>
+        <w:ind w:left="2880" w:hanging="360"/>
+      </w:pPr>
+      <w:rPr>
+        <w:rFonts w:ascii="Symbol" w:hAnsi="Symbol" w:hint="default"/>
+      </w:rPr>
+    </w:lvl>
+    <w:lvl w:ilvl="4" w:tplc="04130003" w:tentative="1">
+      <w:start w:val="1"/>
+      <w:numFmt w:val="bullet"/>
+      <w:lvlText w:val="o"/>
+      <w:lvlJc w:val="left"/>
+      <w:pPr>
+        <w:ind w:left="3600" w:hanging="360"/>
+      </w:pPr>
+      <w:rPr>
+        <w:rFonts w:ascii="Courier New" w:hAnsi="Courier New" w:cs="Courier New" w:hint="default"/>
+      </w:rPr>
+    </w:lvl>
+    <w:lvl w:ilvl="5" w:tplc="04130005" w:tentative="1">
+      <w:start w:val="1"/>
+      <w:numFmt w:val="bullet"/>
+      <w:lvlText w:val=""/>
+      <w:lvlJc w:val="left"/>
+      <w:pPr>
+        <w:ind w:left="4320" w:hanging="360"/>
+      </w:pPr>
+      <w:rPr>
+        <w:rFonts w:ascii="Wingdings" w:hAnsi="Wingdings" w:hint="default"/>
+      </w:rPr>
+    </w:lvl>
+    <w:lvl w:ilvl="6" w:tplc="04130001" w:tentative="1">
+      <w:start w:val="1"/>
+      <w:numFmt w:val="bullet"/>
+      <w:lvlText w:val=""/>
+      <w:lvlJc w:val="left"/>
+      <w:pPr>
+        <w:ind w:left="5040" w:hanging="360"/>
+      </w:pPr>
+      <w:rPr>
+        <w:rFonts w:ascii="Symbol" w:hAnsi="Symbol" w:hint="default"/>
+      </w:rPr>
+    </w:lvl>
+    <w:lvl w:ilvl="7" w:tplc="04130003" w:tentative="1">
+      <w:start w:val="1"/>
+      <w:numFmt w:val="bullet"/>
+      <w:lvlText w:val="o"/>
+      <w:lvlJc w:val="left"/>
+      <w:pPr>
+        <w:ind w:left="5760" w:hanging="360"/>
+      </w:pPr>
+      <w:rPr>
+        <w:rFonts w:ascii="Courier New" w:hAnsi="Courier New" w:cs="Courier New" w:hint="default"/>
+      </w:rPr>
+    </w:lvl>
+    <w:lvl w:ilvl="8" w:tplc="04130005" w:tentative="1">
+      <w:start w:val="1"/>
+      <w:numFmt w:val="bullet"/>
+      <w:lvlText w:val=""/>
+      <w:lvlJc w:val="left"/>
+      <w:pPr>
+        <w:ind w:left="6480" w:hanging="360"/>
+      </w:pPr>
+      <w:rPr>
+        <w:rFonts w:ascii="Wingdings" w:hAnsi="Wingdings" w:hint="default"/>
+      </w:rPr>
+    </w:lvl>
+  </w:abstractNum>
+  <w:num w:numId="1">
+    <w:abstractNumId w:val="0"/>
+  </w:num>
+</w:numbering>
 </file>
 
 <file path=word/styles.xml><?xml version="1.0" encoding="utf-8"?>
@@ -258,6 +511,17 @@
     <w:semiHidden/>
     <w:unhideWhenUsed/>
   </w:style>
+  <w:style w:type="paragraph" w:styleId="ListParagraph">
+    <w:name w:val="List Paragraph"/>
+    <w:basedOn w:val="Normal"/>
+    <w:uiPriority w:val="34"/>
+    <w:qFormat/>
+    <w:rsid w:val="00C1370D"/>
+    <w:pPr>
+      <w:ind w:left="720"/>
+      <w:contextualSpacing/>
+    </w:pPr>
+  </w:style>
 </w:styles>
 </file>
 
@@ -447,6 +711,17 @@
     <w:uiPriority w:val="99"/>
     <w:semiHidden/>
     <w:unhideWhenUsed/>
+  </w:style>
+  <w:style w:type="paragraph" w:styleId="ListParagraph">
+    <w:name w:val="List Paragraph"/>
+    <w:basedOn w:val="Normal"/>
+    <w:uiPriority w:val="34"/>
+    <w:qFormat/>
+    <w:rsid w:val="00C1370D"/>
+    <w:pPr>
+      <w:ind w:left="720"/>
+      <w:contextualSpacing/>
+    </w:pPr>
   </w:style>
 </w:styles>
 </file>
@@ -735,7 +1010,7 @@
 </file>
 
 <file path=customXml/itemProps1.xml><?xml version="1.0" encoding="utf-8"?>
-<ds:datastoreItem xmlns:ds="http://schemas.openxmlformats.org/officeDocument/2006/customXml" ds:itemID="{D7429EF5-E190-4E97-BAC7-646B2CF7EAC0}">
+<ds:datastoreItem xmlns:ds="http://schemas.openxmlformats.org/officeDocument/2006/customXml" ds:itemID="{81DFEB15-ED7C-427E-B12B-8939A7C9182C}">
   <ds:schemaRefs>
     <ds:schemaRef ds:uri="http://schemas.openxmlformats.org/officeDocument/2006/bibliography"/>
   </ds:schemaRefs>

</xml_diff>

<commit_message>
Wait before restarting after player death
</commit_message>
<xml_diff>
--- a/changelog.docx
+++ b/changelog.docx
@@ -134,8 +134,6 @@
         </w:rPr>
         <w:t xml:space="preserve"> and</w:t>
       </w:r>
-      <w:bookmarkStart w:id="0" w:name="_GoBack"/>
-      <w:bookmarkEnd w:id="0"/>
       <w:r>
         <w:rPr>
           <w:lang w:val="en-US"/>
@@ -214,6 +212,14 @@
           <w:lang w:val="en-US"/>
         </w:rPr>
       </w:pPr>
+      <w:r>
+        <w:rPr>
+          <w:lang w:val="en-US"/>
+        </w:rPr>
+        <w:t>When de player dies, wait a short time before restarting the game</w:t>
+      </w:r>
+      <w:bookmarkStart w:id="0" w:name="_GoBack"/>
+      <w:bookmarkEnd w:id="0"/>
     </w:p>
     <w:sectPr>
       <w:pgSz w:w="11906" w:h="16838"/>
@@ -1003,7 +1009,7 @@
   <a:extraClrSchemeLst/>
   <a:extLst>
     <a:ext uri="{05A4C25C-085E-4340-85A3-A5531E510DB2}">
-      <thm15:themeFamily xmlns="" xmlns:thm15="http://schemas.microsoft.com/office/thememl/2012/main" name="Office Theme" id="{62F939B6-93AF-4DB8-9C6B-D6C7DFDC589F}" vid="{4A3C46E8-61CC-4603-A589-7422A47A8E4A}"/>
+      <thm15:themeFamily xmlns:thm15="http://schemas.microsoft.com/office/thememl/2012/main" xmlns="" name="Office Theme" id="{62F939B6-93AF-4DB8-9C6B-D6C7DFDC589F}" vid="{4A3C46E8-61CC-4603-A589-7422A47A8E4A}"/>
     </a:ext>
   </a:extLst>
 </a:theme>
@@ -1032,7 +1038,7 @@
 </file>
 
 <file path=customXml/itemProps1.xml><?xml version="1.0" encoding="utf-8"?>
-<ds:datastoreItem xmlns:ds="http://schemas.openxmlformats.org/officeDocument/2006/customXml" ds:itemID="{36AC15CB-9C7E-4508-9FB5-CB0A0AB00AE9}">
+<ds:datastoreItem xmlns:ds="http://schemas.openxmlformats.org/officeDocument/2006/customXml" ds:itemID="{DE1254B2-8028-44A2-BFA9-FDC75AC7611A}">
   <ds:schemaRefs>
     <ds:schemaRef ds:uri="http://schemas.openxmlformats.org/officeDocument/2006/bibliography"/>
   </ds:schemaRefs>

</xml_diff>

<commit_message>
Code cleanup and changelog
</commit_message>
<xml_diff>
--- a/changelog.docx
+++ b/changelog.docx
@@ -217,6 +217,24 @@
           <w:lang w:val="en-US"/>
         </w:rPr>
         <w:t>When de player dies, wait a short time before restarting the game</w:t>
+      </w:r>
+    </w:p>
+    <w:p>
+      <w:pPr>
+        <w:pStyle w:val="ListParagraph"/>
+        <w:numPr>
+          <w:ilvl w:val="0"/>
+          <w:numId w:val="1"/>
+        </w:numPr>
+        <w:rPr>
+          <w:lang w:val="en-US"/>
+        </w:rPr>
+      </w:pPr>
+      <w:r>
+        <w:rPr>
+          <w:lang w:val="en-US"/>
+        </w:rPr>
+        <w:t>Powerups that the player can pick up (multiplier, invulnerability)</w:t>
       </w:r>
       <w:bookmarkStart w:id="0" w:name="_GoBack"/>
       <w:bookmarkEnd w:id="0"/>
@@ -1009,7 +1027,7 @@
   <a:extraClrSchemeLst/>
   <a:extLst>
     <a:ext uri="{05A4C25C-085E-4340-85A3-A5531E510DB2}">
-      <thm15:themeFamily xmlns:thm15="http://schemas.microsoft.com/office/thememl/2012/main" xmlns="" name="Office Theme" id="{62F939B6-93AF-4DB8-9C6B-D6C7DFDC589F}" vid="{4A3C46E8-61CC-4603-A589-7422A47A8E4A}"/>
+      <thm15:themeFamily xmlns="" xmlns:thm15="http://schemas.microsoft.com/office/thememl/2012/main" name="Office Theme" id="{62F939B6-93AF-4DB8-9C6B-D6C7DFDC589F}" vid="{4A3C46E8-61CC-4603-A589-7422A47A8E4A}"/>
     </a:ext>
   </a:extLst>
 </a:theme>
@@ -1038,7 +1056,7 @@
 </file>
 
 <file path=customXml/itemProps1.xml><?xml version="1.0" encoding="utf-8"?>
-<ds:datastoreItem xmlns:ds="http://schemas.openxmlformats.org/officeDocument/2006/customXml" ds:itemID="{DE1254B2-8028-44A2-BFA9-FDC75AC7611A}">
+<ds:datastoreItem xmlns:ds="http://schemas.openxmlformats.org/officeDocument/2006/customXml" ds:itemID="{796B2243-3FD0-4707-8FD0-961F47D18013}">
   <ds:schemaRefs>
     <ds:schemaRef ds:uri="http://schemas.openxmlformats.org/officeDocument/2006/bibliography"/>
   </ds:schemaRefs>

</xml_diff>